<commit_message>
updated design document with new ERD diagram
</commit_message>
<xml_diff>
--- a/DESIGN.SPECIFICATION.docx
+++ b/DESIGN.SPECIFICATION.docx
@@ -808,18 +808,13 @@
     <w:p/>
     <w:p/>
     <w:p/>
-    <w:p/>
-    <w:p/>
-    <w:p/>
-    <w:p/>
-    <w:p/>
-    <w:p/>
     <w:p>
       <w:pPr>
         <w:pStyle w:val="Heading1"/>
         <w:jc w:val="center"/>
       </w:pPr>
       <w:r>
+        <w:lastRenderedPageBreak/>
         <w:t>USER MANUAL TABLE OF CONTENTS</w:t>
       </w:r>
     </w:p>
@@ -849,7 +844,7 @@
           <w:sz w:val="24"/>
           <w:szCs w:val="24"/>
         </w:rPr>
-        <w:t>Registering and login.</w:t>
+        <w:t>Registering and login</w:t>
       </w:r>
     </w:p>
     <w:p>
@@ -869,7 +864,7 @@
           <w:sz w:val="24"/>
           <w:szCs w:val="24"/>
         </w:rPr>
-        <w:t>Managing  your team.</w:t>
+        <w:t>Managing your team</w:t>
       </w:r>
     </w:p>
     <w:p>
@@ -891,13 +886,6 @@
         </w:rPr>
         <w:t>Assembling a team</w:t>
       </w:r>
-      <w:r>
-        <w:rPr>
-          <w:sz w:val="24"/>
-          <w:szCs w:val="24"/>
-        </w:rPr>
-        <w:t>.</w:t>
-      </w:r>
     </w:p>
     <w:p>
       <w:pPr>
@@ -918,13 +906,6 @@
         </w:rPr>
         <w:t>Playing a match</w:t>
       </w:r>
-      <w:r>
-        <w:rPr>
-          <w:sz w:val="24"/>
-          <w:szCs w:val="24"/>
-        </w:rPr>
-        <w:t>.</w:t>
-      </w:r>
     </w:p>
     <w:p>
       <w:pPr>
@@ -943,7 +924,7 @@
           <w:sz w:val="24"/>
           <w:szCs w:val="24"/>
         </w:rPr>
-        <w:t>How the league Works .</w:t>
+        <w:t xml:space="preserve">How the league works </w:t>
       </w:r>
     </w:p>
     <w:p>
@@ -962,6 +943,14 @@
         <w:t>The administrators special privileges</w:t>
       </w:r>
     </w:p>
+    <w:p/>
+    <w:p/>
+    <w:p/>
+    <w:p/>
+    <w:p/>
+    <w:p/>
+    <w:p/>
+    <w:p/>
     <w:p>
       <w:pPr>
         <w:pStyle w:val="Heading1"/>
@@ -972,14 +961,13 @@
         <w:t>ERD DIAGRAM</w:t>
       </w:r>
       <w:r>
-        <w:rPr>
-          <w:color w:val="FF0000"/>
-        </w:rPr>
-        <w:tab/>
-        <w:t>//To be updated</w:t>
+        <w:t xml:space="preserve">’s </w:t>
       </w:r>
     </w:p>
     <w:p>
+      <w:r>
+        <w:t>Basic system:</w:t>
+      </w:r>
       <w:r>
         <w:rPr>
           <w:noProof/>
@@ -1021,21 +1009,71 @@
       </w:r>
     </w:p>
     <w:p/>
+    <w:p/>
+    <w:p/>
+    <w:p/>
+    <w:p/>
+    <w:p/>
+    <w:p/>
+    <w:p/>
+    <w:p/>
+    <w:p/>
+    <w:p/>
+    <w:p/>
     <w:p>
-      <w:pPr>
-        <w:rPr>
-          <w:color w:val="FF0000"/>
-        </w:rPr>
-      </w:pPr>
+      <w:r>
+        <w:lastRenderedPageBreak/>
+        <w:t>Advanced system:</w:t>
+      </w:r>
+    </w:p>
+    <w:p>
       <w:r>
         <w:rPr>
-          <w:color w:val="FF0000"/>
+          <w:noProof/>
+          <w:lang w:eastAsia="en-IE"/>
         </w:rPr>
-        <w:t>TO BE UPDATED</w:t>
+        <w:drawing>
+          <wp:inline distT="0" distB="0" distL="0" distR="0" wp14:anchorId="1AFA00CC" wp14:editId="03FD4C7C">
+            <wp:extent cx="5731510" cy="4763770"/>
+            <wp:effectExtent l="0" t="0" r="2540" b="0"/>
+            <wp:docPr id="4" name="Picture 4"/>
+            <wp:cNvGraphicFramePr>
+              <a:graphicFrameLocks xmlns:a="http://schemas.openxmlformats.org/drawingml/2006/main" noChangeAspect="1"/>
+            </wp:cNvGraphicFramePr>
+            <a:graphic xmlns:a="http://schemas.openxmlformats.org/drawingml/2006/main">
+              <a:graphicData uri="http://schemas.openxmlformats.org/drawingml/2006/picture">
+                <pic:pic xmlns:pic="http://schemas.openxmlformats.org/drawingml/2006/picture">
+                  <pic:nvPicPr>
+                    <pic:cNvPr id="1" name=""/>
+                    <pic:cNvPicPr/>
+                  </pic:nvPicPr>
+                  <pic:blipFill>
+                    <a:blip r:embed="rId17"/>
+                    <a:stretch>
+                      <a:fillRect/>
+                    </a:stretch>
+                  </pic:blipFill>
+                  <pic:spPr>
+                    <a:xfrm>
+                      <a:off x="0" y="0"/>
+                      <a:ext cx="5731510" cy="4763770"/>
+                    </a:xfrm>
+                    <a:prstGeom prst="rect">
+                      <a:avLst/>
+                    </a:prstGeom>
+                  </pic:spPr>
+                </pic:pic>
+              </a:graphicData>
+            </a:graphic>
+          </wp:inline>
+        </w:drawing>
       </w:r>
     </w:p>
     <w:p/>
-    <w:p/>
+    <w:p>
+      <w:bookmarkStart w:id="0" w:name="_GoBack"/>
+      <w:bookmarkEnd w:id="0"/>
+    </w:p>
     <w:p/>
     <w:p/>
     <w:p/>
@@ -1340,146 +1378,6 @@
             <w:r>
               <w:t xml:space="preserve">Phill : name </w:t>
             </w:r>
-            <w:hyperlink r:id="rId17">
-              <w:r>
-                <w:rPr>
-                  <w:rStyle w:val="Hyperlink"/>
-                </w:rPr>
-                <w:t>phill.cheape@gmail.com</w:t>
-              </w:r>
-            </w:hyperlink>
-            <w:r>
-              <w:t>:email</w:t>
-            </w:r>
-          </w:p>
-          <w:p>
-            <w:r>
-              <w:t>Pcheape: username, password:Password</w:t>
-            </w:r>
-          </w:p>
-          <w:p>
-            <w:r>
-              <w:t>password: confirm password.</w:t>
-            </w:r>
-          </w:p>
-          <w:p>
-            <w:r>
-              <w:t xml:space="preserve">Team1:Team name </w:t>
-            </w:r>
-          </w:p>
-        </w:tc>
-        <w:tc>
-          <w:tcPr>
-            <w:tcW w:w="2012" w:type="dxa"/>
-            <w:tcBorders>
-              <w:top w:val="single" w:sz="4" w:space="0" w:color="00000A"/>
-              <w:left w:val="single" w:sz="4" w:space="0" w:color="00000A"/>
-              <w:bottom w:val="single" w:sz="4" w:space="0" w:color="00000A"/>
-              <w:right w:val="single" w:sz="4" w:space="0" w:color="00000A"/>
-            </w:tcBorders>
-            <w:shd w:val="clear" w:color="auto" w:fill="FFFFFF"/>
-            <w:tcMar>
-              <w:left w:w="93" w:type="dxa"/>
-            </w:tcMar>
-          </w:tcPr>
-          <w:p>
-            <w:r>
-              <w:t>Account created</w:t>
-            </w:r>
-          </w:p>
-        </w:tc>
-        <w:tc>
-          <w:tcPr>
-            <w:tcW w:w="1032" w:type="dxa"/>
-            <w:tcBorders>
-              <w:top w:val="single" w:sz="4" w:space="0" w:color="00000A"/>
-              <w:left w:val="single" w:sz="4" w:space="0" w:color="00000A"/>
-              <w:bottom w:val="single" w:sz="4" w:space="0" w:color="00000A"/>
-              <w:right w:val="single" w:sz="4" w:space="0" w:color="00000A"/>
-            </w:tcBorders>
-            <w:shd w:val="clear" w:color="auto" w:fill="FFFFFF"/>
-            <w:tcMar>
-              <w:left w:w="93" w:type="dxa"/>
-            </w:tcMar>
-          </w:tcPr>
-          <w:p/>
-        </w:tc>
-        <w:tc>
-          <w:tcPr>
-            <w:tcW w:w="1615" w:type="dxa"/>
-            <w:tcBorders>
-              <w:top w:val="single" w:sz="4" w:space="0" w:color="00000A"/>
-              <w:left w:val="single" w:sz="4" w:space="0" w:color="00000A"/>
-              <w:bottom w:val="single" w:sz="4" w:space="0" w:color="00000A"/>
-              <w:right w:val="single" w:sz="4" w:space="0" w:color="00000A"/>
-            </w:tcBorders>
-            <w:shd w:val="clear" w:color="auto" w:fill="FFFFFF"/>
-            <w:tcMar>
-              <w:left w:w="93" w:type="dxa"/>
-            </w:tcMar>
-          </w:tcPr>
-          <w:p/>
-        </w:tc>
-      </w:tr>
-      <w:tr>
-        <w:tc>
-          <w:tcPr>
-            <w:tcW w:w="619" w:type="dxa"/>
-            <w:tcBorders>
-              <w:top w:val="single" w:sz="4" w:space="0" w:color="00000A"/>
-              <w:left w:val="single" w:sz="4" w:space="0" w:color="00000A"/>
-              <w:bottom w:val="single" w:sz="4" w:space="0" w:color="00000A"/>
-              <w:right w:val="single" w:sz="4" w:space="0" w:color="00000A"/>
-            </w:tcBorders>
-            <w:shd w:val="clear" w:color="auto" w:fill="FFFFFF"/>
-            <w:tcMar>
-              <w:left w:w="93" w:type="dxa"/>
-            </w:tcMar>
-          </w:tcPr>
-          <w:p>
-            <w:r>
-              <w:t>2</w:t>
-            </w:r>
-          </w:p>
-        </w:tc>
-        <w:tc>
-          <w:tcPr>
-            <w:tcW w:w="1197" w:type="dxa"/>
-            <w:tcBorders>
-              <w:top w:val="single" w:sz="4" w:space="0" w:color="00000A"/>
-              <w:left w:val="single" w:sz="4" w:space="0" w:color="00000A"/>
-              <w:bottom w:val="single" w:sz="4" w:space="0" w:color="00000A"/>
-              <w:right w:val="single" w:sz="4" w:space="0" w:color="00000A"/>
-            </w:tcBorders>
-            <w:shd w:val="clear" w:color="auto" w:fill="FFFFFF"/>
-            <w:tcMar>
-              <w:left w:w="93" w:type="dxa"/>
-            </w:tcMar>
-          </w:tcPr>
-          <w:p>
-            <w:r>
-              <w:t>Register user password not confirmed</w:t>
-            </w:r>
-          </w:p>
-        </w:tc>
-        <w:tc>
-          <w:tcPr>
-            <w:tcW w:w="2920" w:type="dxa"/>
-            <w:tcBorders>
-              <w:top w:val="single" w:sz="4" w:space="0" w:color="00000A"/>
-              <w:left w:val="single" w:sz="4" w:space="0" w:color="00000A"/>
-              <w:bottom w:val="single" w:sz="4" w:space="0" w:color="00000A"/>
-              <w:right w:val="single" w:sz="4" w:space="0" w:color="00000A"/>
-            </w:tcBorders>
-            <w:shd w:val="clear" w:color="auto" w:fill="FFFFFF"/>
-            <w:tcMar>
-              <w:left w:w="93" w:type="dxa"/>
-            </w:tcMar>
-          </w:tcPr>
-          <w:p>
-            <w:r>
-              <w:t xml:space="preserve">Phill : name </w:t>
-            </w:r>
             <w:hyperlink r:id="rId18">
               <w:r>
                 <w:rPr>
@@ -1499,12 +1397,10 @@
           </w:p>
           <w:p>
             <w:r>
-              <w:t>pass: confirm password.</w:t>
-            </w:r>
-          </w:p>
-          <w:p>
-            <w:bookmarkStart w:id="0" w:name="__DdeLink__1944_96552531"/>
-            <w:bookmarkEnd w:id="0"/>
+              <w:t>password: confirm password.</w:t>
+            </w:r>
+          </w:p>
+          <w:p>
             <w:r>
               <w:t xml:space="preserve">Team1:Team name </w:t>
             </w:r>
@@ -1526,7 +1422,7 @@
           </w:tcPr>
           <w:p>
             <w:r>
-              <w:t>Passwords do not match</w:t>
+              <w:t>Account created</w:t>
             </w:r>
           </w:p>
         </w:tc>
@@ -1580,7 +1476,7 @@
           </w:tcPr>
           <w:p>
             <w:r>
-              <w:t>3</w:t>
+              <w:t>2</w:t>
             </w:r>
           </w:p>
         </w:tc>
@@ -1600,7 +1496,7 @@
           </w:tcPr>
           <w:p>
             <w:r>
-              <w:t>User name Taken</w:t>
+              <w:t>Register user password not confirmed</w:t>
             </w:r>
           </w:p>
         </w:tc>
@@ -1641,10 +1537,12 @@
           </w:p>
           <w:p>
             <w:r>
-              <w:t>password: confirm password.</w:t>
-            </w:r>
-          </w:p>
-          <w:p>
+              <w:t>pass: confirm password.</w:t>
+            </w:r>
+          </w:p>
+          <w:p>
+            <w:bookmarkStart w:id="1" w:name="__DdeLink__1944_96552531"/>
+            <w:bookmarkEnd w:id="1"/>
             <w:r>
               <w:t xml:space="preserve">Team1:Team name </w:t>
             </w:r>
@@ -1666,7 +1564,7 @@
           </w:tcPr>
           <w:p>
             <w:r>
-              <w:t>User name taken error</w:t>
+              <w:t>Passwords do not match</w:t>
             </w:r>
           </w:p>
         </w:tc>
@@ -1720,7 +1618,7 @@
           </w:tcPr>
           <w:p>
             <w:r>
-              <w:t>4</w:t>
+              <w:t>3</w:t>
             </w:r>
           </w:p>
         </w:tc>
@@ -1740,7 +1638,7 @@
           </w:tcPr>
           <w:p>
             <w:r>
-              <w:t xml:space="preserve">Field left blank </w:t>
+              <w:t>User name Taken</w:t>
             </w:r>
           </w:p>
         </w:tc>
@@ -1760,7 +1658,7 @@
           </w:tcPr>
           <w:p>
             <w:r>
-              <w:t xml:space="preserve"> : name </w:t>
+              <w:t xml:space="preserve">Phill : name </w:t>
             </w:r>
             <w:hyperlink r:id="rId20">
               <w:r>
@@ -1806,7 +1704,7 @@
           </w:tcPr>
           <w:p>
             <w:r>
-              <w:t>Unable to submit.</w:t>
+              <w:t>User name taken error</w:t>
             </w:r>
           </w:p>
         </w:tc>
@@ -1860,7 +1758,7 @@
           </w:tcPr>
           <w:p>
             <w:r>
-              <w:t>5</w:t>
+              <w:t>4</w:t>
             </w:r>
           </w:p>
         </w:tc>
@@ -1880,7 +1778,7 @@
           </w:tcPr>
           <w:p>
             <w:r>
-              <w:t xml:space="preserve">Email incorrect format </w:t>
+              <w:t xml:space="preserve">Field left blank </w:t>
             </w:r>
           </w:p>
         </w:tc>
@@ -1900,9 +1798,149 @@
           </w:tcPr>
           <w:p>
             <w:r>
+              <w:t xml:space="preserve"> : name </w:t>
+            </w:r>
+            <w:hyperlink r:id="rId21">
+              <w:r>
+                <w:rPr>
+                  <w:rStyle w:val="Hyperlink"/>
+                </w:rPr>
+                <w:t>phill.cheape@gmail.com</w:t>
+              </w:r>
+            </w:hyperlink>
+            <w:r>
+              <w:t>:email</w:t>
+            </w:r>
+          </w:p>
+          <w:p>
+            <w:r>
+              <w:t>Pcheape: username, password:Password</w:t>
+            </w:r>
+          </w:p>
+          <w:p>
+            <w:r>
+              <w:t>password: confirm password.</w:t>
+            </w:r>
+          </w:p>
+          <w:p>
+            <w:r>
+              <w:t xml:space="preserve">Team1:Team name </w:t>
+            </w:r>
+          </w:p>
+        </w:tc>
+        <w:tc>
+          <w:tcPr>
+            <w:tcW w:w="2012" w:type="dxa"/>
+            <w:tcBorders>
+              <w:top w:val="single" w:sz="4" w:space="0" w:color="00000A"/>
+              <w:left w:val="single" w:sz="4" w:space="0" w:color="00000A"/>
+              <w:bottom w:val="single" w:sz="4" w:space="0" w:color="00000A"/>
+              <w:right w:val="single" w:sz="4" w:space="0" w:color="00000A"/>
+            </w:tcBorders>
+            <w:shd w:val="clear" w:color="auto" w:fill="FFFFFF"/>
+            <w:tcMar>
+              <w:left w:w="93" w:type="dxa"/>
+            </w:tcMar>
+          </w:tcPr>
+          <w:p>
+            <w:r>
+              <w:t>Unable to submit.</w:t>
+            </w:r>
+          </w:p>
+        </w:tc>
+        <w:tc>
+          <w:tcPr>
+            <w:tcW w:w="1032" w:type="dxa"/>
+            <w:tcBorders>
+              <w:top w:val="single" w:sz="4" w:space="0" w:color="00000A"/>
+              <w:left w:val="single" w:sz="4" w:space="0" w:color="00000A"/>
+              <w:bottom w:val="single" w:sz="4" w:space="0" w:color="00000A"/>
+              <w:right w:val="single" w:sz="4" w:space="0" w:color="00000A"/>
+            </w:tcBorders>
+            <w:shd w:val="clear" w:color="auto" w:fill="FFFFFF"/>
+            <w:tcMar>
+              <w:left w:w="93" w:type="dxa"/>
+            </w:tcMar>
+          </w:tcPr>
+          <w:p/>
+        </w:tc>
+        <w:tc>
+          <w:tcPr>
+            <w:tcW w:w="1615" w:type="dxa"/>
+            <w:tcBorders>
+              <w:top w:val="single" w:sz="4" w:space="0" w:color="00000A"/>
+              <w:left w:val="single" w:sz="4" w:space="0" w:color="00000A"/>
+              <w:bottom w:val="single" w:sz="4" w:space="0" w:color="00000A"/>
+              <w:right w:val="single" w:sz="4" w:space="0" w:color="00000A"/>
+            </w:tcBorders>
+            <w:shd w:val="clear" w:color="auto" w:fill="FFFFFF"/>
+            <w:tcMar>
+              <w:left w:w="93" w:type="dxa"/>
+            </w:tcMar>
+          </w:tcPr>
+          <w:p/>
+        </w:tc>
+      </w:tr>
+      <w:tr>
+        <w:tc>
+          <w:tcPr>
+            <w:tcW w:w="619" w:type="dxa"/>
+            <w:tcBorders>
+              <w:top w:val="single" w:sz="4" w:space="0" w:color="00000A"/>
+              <w:left w:val="single" w:sz="4" w:space="0" w:color="00000A"/>
+              <w:bottom w:val="single" w:sz="4" w:space="0" w:color="00000A"/>
+              <w:right w:val="single" w:sz="4" w:space="0" w:color="00000A"/>
+            </w:tcBorders>
+            <w:shd w:val="clear" w:color="auto" w:fill="FFFFFF"/>
+            <w:tcMar>
+              <w:left w:w="93" w:type="dxa"/>
+            </w:tcMar>
+          </w:tcPr>
+          <w:p>
+            <w:r>
+              <w:t>5</w:t>
+            </w:r>
+          </w:p>
+        </w:tc>
+        <w:tc>
+          <w:tcPr>
+            <w:tcW w:w="1197" w:type="dxa"/>
+            <w:tcBorders>
+              <w:top w:val="single" w:sz="4" w:space="0" w:color="00000A"/>
+              <w:left w:val="single" w:sz="4" w:space="0" w:color="00000A"/>
+              <w:bottom w:val="single" w:sz="4" w:space="0" w:color="00000A"/>
+              <w:right w:val="single" w:sz="4" w:space="0" w:color="00000A"/>
+            </w:tcBorders>
+            <w:shd w:val="clear" w:color="auto" w:fill="FFFFFF"/>
+            <w:tcMar>
+              <w:left w:w="93" w:type="dxa"/>
+            </w:tcMar>
+          </w:tcPr>
+          <w:p>
+            <w:r>
+              <w:t xml:space="preserve">Email incorrect format </w:t>
+            </w:r>
+          </w:p>
+        </w:tc>
+        <w:tc>
+          <w:tcPr>
+            <w:tcW w:w="2920" w:type="dxa"/>
+            <w:tcBorders>
+              <w:top w:val="single" w:sz="4" w:space="0" w:color="00000A"/>
+              <w:left w:val="single" w:sz="4" w:space="0" w:color="00000A"/>
+              <w:bottom w:val="single" w:sz="4" w:space="0" w:color="00000A"/>
+              <w:right w:val="single" w:sz="4" w:space="0" w:color="00000A"/>
+            </w:tcBorders>
+            <w:shd w:val="clear" w:color="auto" w:fill="FFFFFF"/>
+            <w:tcMar>
+              <w:left w:w="93" w:type="dxa"/>
+            </w:tcMar>
+          </w:tcPr>
+          <w:p>
+            <w:r>
               <w:t xml:space="preserve">Phill : name </w:t>
             </w:r>
-            <w:hyperlink r:id="rId21">
+            <w:hyperlink r:id="rId22">
               <w:r>
                 <w:rPr>
                   <w:rStyle w:val="Hyperlink"/>
@@ -2382,8 +2420,8 @@
             </w:tcMar>
           </w:tcPr>
           <w:p>
-            <w:bookmarkStart w:id="1" w:name="__DdeLink__1132_1428989000"/>
-            <w:bookmarkEnd w:id="1"/>
+            <w:bookmarkStart w:id="2" w:name="__DdeLink__1132_1428989000"/>
+            <w:bookmarkEnd w:id="2"/>
             <w:r>
               <w:t xml:space="preserve">Setup 11 players + 3 subs submit . </w:t>
             </w:r>
@@ -2514,8 +2552,8 @@
             </w:tcMar>
           </w:tcPr>
           <w:p>
-            <w:bookmarkStart w:id="2" w:name="__DdeLink__448_440533866"/>
-            <w:bookmarkEnd w:id="2"/>
+            <w:bookmarkStart w:id="3" w:name="__DdeLink__448_440533866"/>
+            <w:bookmarkEnd w:id="3"/>
             <w:r>
               <w:t xml:space="preserve">Incorrect Team please choose 11 players </w:t>
             </w:r>
@@ -3780,7 +3818,7 @@
                     </pic:cNvPicPr>
                   </pic:nvPicPr>
                   <pic:blipFill>
-                    <a:blip r:embed="rId22">
+                    <a:blip r:embed="rId23">
                       <a:extLst>
                         <a:ext uri="{28A0092B-C50C-407E-A947-70E740481C1C}">
                           <a14:useLocalDpi xmlns:a14="http://schemas.microsoft.com/office/drawing/2010/main" val="0"/>
@@ -23219,10 +23257,7 @@
       </w:tr>
     </w:tbl>
     <w:p/>
-    <w:p>
-      <w:bookmarkStart w:id="3" w:name="_GoBack"/>
-      <w:bookmarkEnd w:id="3"/>
-    </w:p>
+    <w:p/>
     <w:sectPr>
       <w:pgSz w:w="11906" w:h="16838"/>
       <w:pgMar w:top="1440" w:right="1440" w:bottom="1440" w:left="1440" w:header="708" w:footer="708" w:gutter="0"/>
@@ -24827,7 +24862,7 @@
 </file>
 
 <file path=customXml/itemProps1.xml><?xml version="1.0" encoding="utf-8"?>
-<ds:datastoreItem xmlns:ds="http://schemas.openxmlformats.org/officeDocument/2006/customXml" ds:itemID="{63040923-1E90-4EDC-917A-E1D3D1D79F36}">
+<ds:datastoreItem xmlns:ds="http://schemas.openxmlformats.org/officeDocument/2006/customXml" ds:itemID="{82ECC49A-E114-4239-95E6-704D5F331AA9}">
   <ds:schemaRefs>
     <ds:schemaRef ds:uri="http://schemas.openxmlformats.org/officeDocument/2006/bibliography"/>
   </ds:schemaRefs>

</xml_diff>